<commit_message>
Update MESD LMS Documentation - LMS-105-Educator-needs-the-ability-to-group.docx
</commit_message>
<xml_diff>
--- a/Documentation/MESD LMS Documentation - LMS-105-Educator-needs-the-ability-to-group.docx
+++ b/Documentation/MESD LMS Documentation - LMS-105-Educator-needs-the-ability-to-group.docx
@@ -1132,15 +1132,15 @@
           <w:sz w:val="24"/>
           <w:szCs w:val="24"/>
         </w:rPr>
-        <w:t xml:space="preserve">If you wish to edit </w:t>
-      </w:r>
-      <w:r>
-        <w:rPr>
-          <w:rFonts w:ascii="Arial" w:hAnsi="Arial" w:cs="Arial"/>
-          <w:sz w:val="24"/>
-          <w:szCs w:val="24"/>
-        </w:rPr>
-        <w:t xml:space="preserve">a </w:t>
+        <w:t>If you wish to edit group</w:t>
+      </w:r>
+      <w:r>
+        <w:rPr>
+          <w:rFonts w:ascii="Arial" w:hAnsi="Arial" w:cs="Arial"/>
+          <w:sz w:val="24"/>
+          <w:szCs w:val="24"/>
+        </w:rPr>
+        <w:t xml:space="preserve"> </w:t>
       </w:r>
       <w:proofErr w:type="gramStart"/>
       <w:r>
@@ -1149,7 +1149,7 @@
           <w:sz w:val="24"/>
           <w:szCs w:val="24"/>
         </w:rPr>
-        <w:t>group</w:t>
+        <w:t>settings</w:t>
       </w:r>
       <w:proofErr w:type="gramEnd"/>
       <w:r>

</xml_diff>